<commit_message>
E2 etat initial de l'application
</commit_message>
<xml_diff>
--- a/E2/Rapport E2.docx
+++ b/E2/Rapport E2.docx
@@ -33,7 +33,7 @@
       <w:pPr>
         <w:pStyle w:val="Titre1"/>
       </w:pPr>
-      <w:bookmarkStart w:id="0" w:name="_Toc158208714"/>
+      <w:bookmarkStart w:id="0" w:name="_Toc164560752"/>
       <w:r>
         <w:t>Introduction</w:t>
       </w:r>
@@ -42,39 +42,66 @@
     <w:p/>
     <w:p>
       <w:r>
-        <w:t>L’objectif est d’améliorer une application d’authentification</w:t>
-      </w:r>
-      <w:r>
-        <w:t xml:space="preserve"> qui détecte les employés d’une entreprise à partir d’</w:t>
-      </w:r>
-      <w:r>
-        <w:t>un scan d’un de leurs yeux</w:t>
-      </w:r>
-      <w:r>
-        <w:t>.</w:t>
-      </w:r>
-      <w:r>
-        <w:t xml:space="preserve"> </w:t>
-      </w:r>
-      <w:r>
-        <w:t>Il faut à la fois améliorer les modèles</w:t>
-      </w:r>
-      <w:r>
-        <w:t xml:space="preserve"> de détection,</w:t>
-      </w:r>
-      <w:r>
-        <w:t xml:space="preserve"> et </w:t>
-      </w:r>
-      <w:r>
-        <w:t>l'application qui les utilise</w:t>
-      </w:r>
-      <w:r>
-        <w:t>.</w:t>
+        <w:t xml:space="preserve">Une entreprise nous </w:t>
+      </w:r>
+      <w:r>
+        <w:t xml:space="preserve">a </w:t>
+      </w:r>
+      <w:r>
+        <w:t>missionn</w:t>
+      </w:r>
+      <w:r>
+        <w:t>é</w:t>
+      </w:r>
+      <w:r>
+        <w:t xml:space="preserve"> pour</w:t>
+      </w:r>
+      <w:r>
+        <w:t xml:space="preserve"> finaliser le développement d</w:t>
+      </w:r>
+      <w:r>
+        <w:t>e</w:t>
+      </w:r>
+      <w:r>
+        <w:t xml:space="preserve"> modèle</w:t>
+      </w:r>
+      <w:r>
+        <w:t>s</w:t>
+      </w:r>
+      <w:r>
+        <w:t xml:space="preserve"> d’IA de reconnaissance </w:t>
+      </w:r>
+      <w:r>
+        <w:t>d’</w:t>
+      </w:r>
+      <w:r>
+        <w:t>employés</w:t>
+      </w:r>
+      <w:r>
+        <w:t xml:space="preserve"> à partir de leurs yeux</w:t>
+      </w:r>
+      <w:r>
+        <w:t>, ainsi qu’</w:t>
+      </w:r>
+      <w:r>
+        <w:t xml:space="preserve">une </w:t>
+      </w:r>
+      <w:r>
+        <w:t xml:space="preserve">interface </w:t>
+      </w:r>
+      <w:r>
+        <w:t>qui utilise ces modèles.</w:t>
+      </w:r>
+    </w:p>
+    <w:p>
+      <w:r>
+        <w:t>L’application se composera de trois modèles, un détectant si l’œil est le gauche ou le droit, et deux autres modèles, pour l’œil gauche et l’œil droit respectivement. Ces deux modèles permettront de détecter le matricule de l’employé à partir de son œil.</w:t>
       </w:r>
     </w:p>
     <w:p/>
     <w:p/>
-    <w:bookmarkStart w:id="1" w:name="_Toc158208715" w:displacedByCustomXml="next"/>
+    <w:p/>
+    <w:bookmarkStart w:id="1" w:name="_Toc164560753" w:displacedByCustomXml="next"/>
     <w:sdt>
       <w:sdtPr>
         <w:rPr>
@@ -136,7 +163,7 @@
           <w:r>
             <w:fldChar w:fldCharType="separate"/>
           </w:r>
-          <w:hyperlink w:anchor="_Toc158208714" w:history="1">
+          <w:hyperlink w:anchor="_Toc164560752" w:history="1">
             <w:r>
               <w:rPr>
                 <w:rStyle w:val="Lienhypertexte"/>
@@ -163,7 +190,7 @@
                 <w:noProof/>
                 <w:webHidden/>
               </w:rPr>
-              <w:instrText xml:space="preserve"> PAGEREF _Toc158208714 \h </w:instrText>
+              <w:instrText xml:space="preserve"> PAGEREF _Toc164560752 \h </w:instrText>
             </w:r>
             <w:r>
               <w:rPr>
@@ -206,7 +233,7 @@
               <w:lang w:eastAsia="fr-FR"/>
             </w:rPr>
           </w:pPr>
-          <w:hyperlink w:anchor="_Toc158208715" w:history="1">
+          <w:hyperlink w:anchor="_Toc164560753" w:history="1">
             <w:r>
               <w:rPr>
                 <w:rStyle w:val="Lienhypertexte"/>
@@ -233,7 +260,7 @@
                 <w:noProof/>
                 <w:webHidden/>
               </w:rPr>
-              <w:instrText xml:space="preserve"> PAGEREF _Toc158208715 \h </w:instrText>
+              <w:instrText xml:space="preserve"> PAGEREF _Toc164560753 \h </w:instrText>
             </w:r>
             <w:r>
               <w:rPr>
@@ -276,7 +303,7 @@
               <w:lang w:eastAsia="fr-FR"/>
             </w:rPr>
           </w:pPr>
-          <w:hyperlink w:anchor="_Toc158208716" w:history="1">
+          <w:hyperlink w:anchor="_Toc164560754" w:history="1">
             <w:r>
               <w:rPr>
                 <w:rStyle w:val="Lienhypertexte"/>
@@ -303,7 +330,7 @@
                 <w:noProof/>
                 <w:webHidden/>
               </w:rPr>
-              <w:instrText xml:space="preserve"> PAGEREF _Toc158208716 \h </w:instrText>
+              <w:instrText xml:space="preserve"> PAGEREF _Toc164560754 \h </w:instrText>
             </w:r>
             <w:r>
               <w:rPr>
@@ -347,7 +374,7 @@
               <w:lang w:eastAsia="fr-FR"/>
             </w:rPr>
           </w:pPr>
-          <w:hyperlink w:anchor="_Toc158208717" w:history="1">
+          <w:hyperlink w:anchor="_Toc164560755" w:history="1">
             <w:r>
               <w:rPr>
                 <w:rStyle w:val="Lienhypertexte"/>
@@ -389,7 +416,7 @@
                 <w:noProof/>
                 <w:webHidden/>
               </w:rPr>
-              <w:instrText xml:space="preserve"> PAGEREF _Toc158208717 \h </w:instrText>
+              <w:instrText xml:space="preserve"> PAGEREF _Toc164560755 \h </w:instrText>
             </w:r>
             <w:r>
               <w:rPr>
@@ -433,7 +460,7 @@
               <w:lang w:eastAsia="fr-FR"/>
             </w:rPr>
           </w:pPr>
-          <w:hyperlink w:anchor="_Toc158208718" w:history="1">
+          <w:hyperlink w:anchor="_Toc164560756" w:history="1">
             <w:r>
               <w:rPr>
                 <w:rStyle w:val="Lienhypertexte"/>
@@ -475,7 +502,7 @@
                 <w:noProof/>
                 <w:webHidden/>
               </w:rPr>
-              <w:instrText xml:space="preserve"> PAGEREF _Toc158208718 \h </w:instrText>
+              <w:instrText xml:space="preserve"> PAGEREF _Toc164560756 \h </w:instrText>
             </w:r>
             <w:r>
               <w:rPr>
@@ -519,7 +546,7 @@
               <w:lang w:eastAsia="fr-FR"/>
             </w:rPr>
           </w:pPr>
-          <w:hyperlink w:anchor="_Toc158208719" w:history="1">
+          <w:hyperlink w:anchor="_Toc164560757" w:history="1">
             <w:r>
               <w:rPr>
                 <w:rStyle w:val="Lienhypertexte"/>
@@ -561,7 +588,7 @@
                 <w:noProof/>
                 <w:webHidden/>
               </w:rPr>
-              <w:instrText xml:space="preserve"> PAGEREF _Toc158208719 \h </w:instrText>
+              <w:instrText xml:space="preserve"> PAGEREF _Toc164560757 \h </w:instrText>
             </w:r>
             <w:r>
               <w:rPr>
@@ -604,7 +631,7 @@
               <w:lang w:eastAsia="fr-FR"/>
             </w:rPr>
           </w:pPr>
-          <w:hyperlink w:anchor="_Toc158208720" w:history="1">
+          <w:hyperlink w:anchor="_Toc164560758" w:history="1">
             <w:r>
               <w:rPr>
                 <w:rStyle w:val="Lienhypertexte"/>
@@ -631,7 +658,7 @@
                 <w:noProof/>
                 <w:webHidden/>
               </w:rPr>
-              <w:instrText xml:space="preserve"> PAGEREF _Toc158208720 \h </w:instrText>
+              <w:instrText xml:space="preserve"> PAGEREF _Toc164560758 \h </w:instrText>
             </w:r>
             <w:r>
               <w:rPr>
@@ -674,7 +701,7 @@
               <w:lang w:eastAsia="fr-FR"/>
             </w:rPr>
           </w:pPr>
-          <w:hyperlink w:anchor="_Toc158208721" w:history="1">
+          <w:hyperlink w:anchor="_Toc164560759" w:history="1">
             <w:r>
               <w:rPr>
                 <w:rStyle w:val="Lienhypertexte"/>
@@ -701,7 +728,7 @@
                 <w:noProof/>
                 <w:webHidden/>
               </w:rPr>
-              <w:instrText xml:space="preserve"> PAGEREF _Toc158208721 \h </w:instrText>
+              <w:instrText xml:space="preserve"> PAGEREF _Toc164560759 \h </w:instrText>
             </w:r>
             <w:r>
               <w:rPr>
@@ -721,7 +748,7 @@
                 <w:noProof/>
                 <w:webHidden/>
               </w:rPr>
-              <w:t>4</w:t>
+              <w:t>5</w:t>
             </w:r>
             <w:r>
               <w:rPr>
@@ -744,7 +771,7 @@
               <w:lang w:eastAsia="fr-FR"/>
             </w:rPr>
           </w:pPr>
-          <w:hyperlink w:anchor="_Toc158208722" w:history="1">
+          <w:hyperlink w:anchor="_Toc164560760" w:history="1">
             <w:r>
               <w:rPr>
                 <w:rStyle w:val="Lienhypertexte"/>
@@ -771,7 +798,7 @@
                 <w:noProof/>
                 <w:webHidden/>
               </w:rPr>
-              <w:instrText xml:space="preserve"> PAGEREF _Toc158208722 \h </w:instrText>
+              <w:instrText xml:space="preserve"> PAGEREF _Toc164560760 \h </w:instrText>
             </w:r>
             <w:r>
               <w:rPr>
@@ -814,7 +841,7 @@
               <w:lang w:eastAsia="fr-FR"/>
             </w:rPr>
           </w:pPr>
-          <w:hyperlink w:anchor="_Toc158208723" w:history="1">
+          <w:hyperlink w:anchor="_Toc164560761" w:history="1">
             <w:r>
               <w:rPr>
                 <w:rStyle w:val="Lienhypertexte"/>
@@ -841,7 +868,7 @@
                 <w:noProof/>
                 <w:webHidden/>
               </w:rPr>
-              <w:instrText xml:space="preserve"> PAGEREF _Toc158208723 \h </w:instrText>
+              <w:instrText xml:space="preserve"> PAGEREF _Toc164560761 \h </w:instrText>
             </w:r>
             <w:r>
               <w:rPr>
@@ -861,7 +888,7 @@
                 <w:noProof/>
                 <w:webHidden/>
               </w:rPr>
-              <w:t>8</w:t>
+              <w:t>9</w:t>
             </w:r>
             <w:r>
               <w:rPr>
@@ -884,7 +911,7 @@
               <w:lang w:eastAsia="fr-FR"/>
             </w:rPr>
           </w:pPr>
-          <w:hyperlink w:anchor="_Toc158208724" w:history="1">
+          <w:hyperlink w:anchor="_Toc164560762" w:history="1">
             <w:r>
               <w:rPr>
                 <w:rStyle w:val="Lienhypertexte"/>
@@ -911,7 +938,7 @@
                 <w:noProof/>
                 <w:webHidden/>
               </w:rPr>
-              <w:instrText xml:space="preserve"> PAGEREF _Toc158208724 \h </w:instrText>
+              <w:instrText xml:space="preserve"> PAGEREF _Toc164560762 \h </w:instrText>
             </w:r>
             <w:r>
               <w:rPr>
@@ -931,7 +958,7 @@
                 <w:noProof/>
                 <w:webHidden/>
               </w:rPr>
-              <w:t>8</w:t>
+              <w:t>9</w:t>
             </w:r>
             <w:r>
               <w:rPr>
@@ -954,7 +981,7 @@
               <w:lang w:eastAsia="fr-FR"/>
             </w:rPr>
           </w:pPr>
-          <w:hyperlink w:anchor="_Toc158208725" w:history="1">
+          <w:hyperlink w:anchor="_Toc164560763" w:history="1">
             <w:r>
               <w:rPr>
                 <w:rStyle w:val="Lienhypertexte"/>
@@ -981,7 +1008,7 @@
                 <w:noProof/>
                 <w:webHidden/>
               </w:rPr>
-              <w:instrText xml:space="preserve"> PAGEREF _Toc158208725 \h </w:instrText>
+              <w:instrText xml:space="preserve"> PAGEREF _Toc164560763 \h </w:instrText>
             </w:r>
             <w:r>
               <w:rPr>
@@ -1001,7 +1028,7 @@
                 <w:noProof/>
                 <w:webHidden/>
               </w:rPr>
-              <w:t>9</w:t>
+              <w:t>10</w:t>
             </w:r>
             <w:r>
               <w:rPr>
@@ -1041,18 +1068,17 @@
         </w:rPr>
       </w:pPr>
     </w:p>
-    <w:p/>
-    <w:p/>
-    <w:p/>
-    <w:p/>
-    <w:p/>
-    <w:p/>
+    <w:p>
+      <w:r>
+        <w:br w:type="page"/>
+      </w:r>
+    </w:p>
     <w:p>
       <w:pPr>
         <w:pStyle w:val="Titre1"/>
       </w:pPr>
       <w:bookmarkStart w:id="2" w:name="_Toc157364079"/>
-      <w:bookmarkStart w:id="3" w:name="_Toc158208716"/>
+      <w:bookmarkStart w:id="3" w:name="_Toc164560754"/>
       <w:r>
         <w:lastRenderedPageBreak/>
         <w:t xml:space="preserve">1. </w:t>
@@ -1076,7 +1102,7 @@
         </w:numPr>
       </w:pPr>
       <w:bookmarkStart w:id="4" w:name="_Toc157364080"/>
-      <w:bookmarkStart w:id="5" w:name="_Toc158208717"/>
+      <w:bookmarkStart w:id="5" w:name="_Toc164560755"/>
       <w:r>
         <w:t>Données</w:t>
       </w:r>
@@ -1119,7 +1145,7 @@
         </w:numPr>
       </w:pPr>
       <w:bookmarkStart w:id="6" w:name="_Toc157364081"/>
-      <w:bookmarkStart w:id="7" w:name="_Toc158208718"/>
+      <w:bookmarkStart w:id="7" w:name="_Toc164560756"/>
       <w:r>
         <w:t xml:space="preserve">Gestion des </w:t>
       </w:r>
@@ -3774,14 +3800,123 @@
     <w:p>
       <w:pPr>
         <w:pStyle w:val="Titre2"/>
-        <w:numPr>
-          <w:ilvl w:val="1"/>
-          <w:numId w:val="2"/>
-        </w:numPr>
-      </w:pPr>
-      <w:bookmarkStart w:id="8" w:name="_Toc158208719"/>
+      </w:pPr>
+      <w:bookmarkStart w:id="8" w:name="_Toc164560757"/>
+      <w:bookmarkStart w:id="9" w:name="_Toc164560758"/>
       <w:r>
         <w:lastRenderedPageBreak/>
+        <w:t>1.</w:t>
+      </w:r>
+      <w:r>
+        <w:t>3</w:t>
+      </w:r>
+      <w:r>
+        <w:t xml:space="preserve"> </w:t>
+      </w:r>
+      <w:r>
+        <w:t>Modèle</w:t>
+      </w:r>
+      <w:r>
+        <w:t xml:space="preserve"> initial</w:t>
+      </w:r>
+      <w:bookmarkEnd w:id="9"/>
+    </w:p>
+    <w:p>
+      <w:pPr>
+        <w:rPr>
+          <w:u w:val="single"/>
+        </w:rPr>
+      </w:pPr>
+    </w:p>
+    <w:p>
+      <w:r>
+        <w:t>L’ancien développeur avait développé un notebook d’entrainement de modèle.</w:t>
+      </w:r>
+    </w:p>
+    <w:p>
+      <w:r>
+        <w:t xml:space="preserve">Le modèle utilisé pour reconnaitre les yeux </w:t>
+      </w:r>
+      <w:r>
+        <w:t>était</w:t>
+      </w:r>
+      <w:r>
+        <w:t xml:space="preserve"> VGG16</w:t>
+      </w:r>
+      <w:r>
+        <w:t>, i</w:t>
+      </w:r>
+      <w:r>
+        <w:t>l s’agit d’un modèle CNN (</w:t>
+      </w:r>
+      <w:proofErr w:type="spellStart"/>
+      <w:r>
+        <w:t>Convolutionnal</w:t>
+      </w:r>
+      <w:proofErr w:type="spellEnd"/>
+      <w:r>
+        <w:t xml:space="preserve"> Neural Network), pré-entrainé sur une large quantité d’images.</w:t>
+      </w:r>
+    </w:p>
+    <w:p>
+      <w:r>
+        <w:t>Une couche « </w:t>
+      </w:r>
+      <w:proofErr w:type="spellStart"/>
+      <w:r>
+        <w:t>flatten</w:t>
+      </w:r>
+      <w:proofErr w:type="spellEnd"/>
+      <w:r>
+        <w:t> » (aplatissement) et une couche « dense » correspondant à la sortie ont été ajoutées.</w:t>
+      </w:r>
+    </w:p>
+    <w:p>
+      <w:r>
+        <w:t xml:space="preserve">Les données </w:t>
+      </w:r>
+      <w:r>
+        <w:t>étaient</w:t>
+      </w:r>
+      <w:r>
+        <w:t xml:space="preserve"> redimensionnées et </w:t>
+      </w:r>
+      <w:r>
+        <w:t>standardisées</w:t>
+      </w:r>
+      <w:r>
+        <w:t xml:space="preserve"> lors de leur import dans l’IDE (Integrated </w:t>
+      </w:r>
+      <w:proofErr w:type="spellStart"/>
+      <w:r>
+        <w:t>Development</w:t>
+      </w:r>
+      <w:proofErr w:type="spellEnd"/>
+      <w:r>
+        <w:t xml:space="preserve"> </w:t>
+      </w:r>
+      <w:proofErr w:type="spellStart"/>
+      <w:r>
+        <w:t>Environment</w:t>
+      </w:r>
+      <w:proofErr w:type="spellEnd"/>
+      <w:r>
+        <w:t>).</w:t>
+      </w:r>
+    </w:p>
+    <w:p>
+      <w:pPr>
+        <w:pStyle w:val="Titre2"/>
+      </w:pPr>
+    </w:p>
+    <w:p>
+      <w:pPr>
+        <w:pStyle w:val="Titre2"/>
+      </w:pPr>
+      <w:r>
+        <w:t xml:space="preserve">1.4 </w:t>
+      </w:r>
+      <w:r>
         <w:t>Architecture du notebook d’entraînement</w:t>
       </w:r>
       <w:bookmarkEnd w:id="8"/>
@@ -4274,126 +4409,16 @@
         </w:rPr>
         <w:t xml:space="preserve"> obtenues</w:t>
       </w:r>
-      <w:bookmarkStart w:id="9" w:name="_Toc157364082"/>
-    </w:p>
+      <w:bookmarkStart w:id="10" w:name="_Toc157364082"/>
+    </w:p>
+    <w:bookmarkEnd w:id="10"/>
+    <w:p/>
     <w:p>
       <w:pPr>
         <w:pStyle w:val="Titre2"/>
       </w:pPr>
-      <w:bookmarkStart w:id="10" w:name="_Toc158208720"/>
-      <w:r>
-        <w:lastRenderedPageBreak/>
-        <w:t xml:space="preserve">1.4 </w:t>
-      </w:r>
-      <w:r>
-        <w:t>Modèle</w:t>
-      </w:r>
-      <w:r>
-        <w:t xml:space="preserve"> initial</w:t>
-      </w:r>
-      <w:bookmarkEnd w:id="9"/>
-      <w:bookmarkEnd w:id="10"/>
-    </w:p>
-    <w:p>
-      <w:pPr>
-        <w:rPr>
-          <w:u w:val="single"/>
-        </w:rPr>
-      </w:pPr>
-    </w:p>
-    <w:p>
-      <w:r>
-        <w:t>Le modèle utilisé par l’ancien développeur pour reconnaitre l</w:t>
-      </w:r>
-      <w:r>
-        <w:t>es yeux</w:t>
-      </w:r>
-      <w:r>
-        <w:t xml:space="preserve"> est VGG16.</w:t>
-      </w:r>
-    </w:p>
-    <w:p>
-      <w:r>
-        <w:t>Il s’agit d’un modèle CNN (Convolutionnal Neural Network)</w:t>
-      </w:r>
-      <w:r>
-        <w:t>,</w:t>
-      </w:r>
-      <w:r>
-        <w:t xml:space="preserve"> </w:t>
-      </w:r>
-      <w:r>
-        <w:t>pré-entrainé sur une large quantité d’images</w:t>
-      </w:r>
-      <w:r>
-        <w:t>.</w:t>
-      </w:r>
-    </w:p>
-    <w:p>
-      <w:r>
-        <w:t>U</w:t>
-      </w:r>
-      <w:r>
-        <w:t>ne couche « flatten » (</w:t>
-      </w:r>
-      <w:r>
-        <w:t>aplatissement</w:t>
-      </w:r>
-      <w:r>
-        <w:t>) et une couche « dense »</w:t>
-      </w:r>
-      <w:r>
-        <w:t xml:space="preserve"> </w:t>
-      </w:r>
-      <w:r>
-        <w:t xml:space="preserve">correspondant </w:t>
-      </w:r>
-      <w:r>
-        <w:t>à la sortie</w:t>
-      </w:r>
-      <w:r>
-        <w:t xml:space="preserve"> ont été ajoutée</w:t>
-      </w:r>
-      <w:r>
-        <w:t>s.</w:t>
-      </w:r>
-    </w:p>
-    <w:p>
-      <w:r>
-        <w:t xml:space="preserve">Les données </w:t>
-      </w:r>
-      <w:r>
-        <w:t>sont</w:t>
-      </w:r>
-      <w:r>
-        <w:t xml:space="preserve"> redimensionnées et </w:t>
-      </w:r>
-      <w:r>
-        <w:t>standardisées</w:t>
-      </w:r>
-      <w:r>
-        <w:t xml:space="preserve"> </w:t>
-      </w:r>
-      <w:r>
-        <w:t>lors de leur</w:t>
-      </w:r>
-      <w:r>
-        <w:t xml:space="preserve"> import</w:t>
-      </w:r>
-      <w:r>
-        <w:t xml:space="preserve"> dans </w:t>
-      </w:r>
-      <w:r>
-        <w:t>l’IDE (Integrated Development Environment).</w:t>
-      </w:r>
-    </w:p>
-    <w:p/>
-    <w:p>
-      <w:pPr>
-        <w:pStyle w:val="Titre2"/>
-      </w:pPr>
       <w:bookmarkStart w:id="11" w:name="_Toc157364083"/>
-      <w:bookmarkStart w:id="12" w:name="_Toc158208721"/>
+      <w:bookmarkStart w:id="12" w:name="_Toc164560759"/>
       <w:r>
         <w:t>1.</w:t>
       </w:r>
@@ -4505,6 +4530,9 @@
         <w:keepNext/>
       </w:pPr>
       <w:r>
+        <w:rPr>
+          <w:noProof/>
+        </w:rPr>
         <mc:AlternateContent>
           <mc:Choice Requires="wps">
             <w:drawing>
@@ -5588,6 +5616,9 @@
         <w:keepNext/>
       </w:pPr>
       <w:r>
+        <w:rPr>
+          <w:noProof/>
+        </w:rPr>
         <mc:AlternateContent>
           <mc:Choice Requires="wps">
             <w:drawing>
@@ -5603,7 +5634,7 @@
                 <wp:effectExtent l="19050" t="19050" r="15240" b="15240"/>
                 <wp:wrapNone/>
                 <wp:docPr id="645381133" name="Rectangle 3"/>
-                <wp:cNvGraphicFramePr xmlns:a="http://schemas.openxmlformats.org/drawingml/2006/main"/>
+                <wp:cNvGraphicFramePr/>
                 <a:graphic xmlns:a="http://schemas.openxmlformats.org/drawingml/2006/main">
                   <a:graphicData uri="http://schemas.microsoft.com/office/word/2010/wordprocessingShape">
                     <wps:wsp>
@@ -6782,7 +6813,7 @@
       <w:pPr>
         <w:pStyle w:val="Titre2"/>
       </w:pPr>
-      <w:bookmarkStart w:id="13" w:name="_Toc158208722"/>
+      <w:bookmarkStart w:id="13" w:name="_Toc164560760"/>
       <w:r>
         <w:t>1.6 Modèle final et résultats</w:t>
       </w:r>
@@ -7119,7 +7150,7 @@
         <w:pStyle w:val="Titre1"/>
       </w:pPr>
       <w:bookmarkStart w:id="14" w:name="_Toc157364084"/>
-      <w:bookmarkStart w:id="15" w:name="_Toc158208723"/>
+      <w:bookmarkStart w:id="15" w:name="_Toc164560761"/>
       <w:r>
         <w:t xml:space="preserve">2. </w:t>
       </w:r>
@@ -7167,7 +7198,7 @@
         <w:pStyle w:val="Titre2"/>
       </w:pPr>
       <w:bookmarkStart w:id="16" w:name="_Toc157364085"/>
-      <w:bookmarkStart w:id="17" w:name="_Toc158208724"/>
+      <w:bookmarkStart w:id="17" w:name="_Toc164560762"/>
       <w:r>
         <w:t xml:space="preserve">2.1 </w:t>
       </w:r>
@@ -7180,75 +7211,148 @@
     <w:p/>
     <w:p>
       <w:r>
-        <w:t xml:space="preserve">On dispose d’un fichier app.py qui forme une application </w:t>
-      </w:r>
-      <w:r>
-        <w:t>"</w:t>
-      </w:r>
+        <w:t xml:space="preserve">Lorsqu’on lance le notebook d’entrainement </w:t>
+      </w:r>
+      <w:r>
+        <w:t xml:space="preserve">initial </w:t>
+      </w:r>
+      <w:r>
+        <w:t xml:space="preserve">existant, et qu’on fournit le modèle à l’application </w:t>
+      </w:r>
+      <w:proofErr w:type="spellStart"/>
       <w:r>
         <w:t>tkinter</w:t>
       </w:r>
-      <w:r>
-        <w:t>"</w:t>
-      </w:r>
-      <w:r>
-        <w:t xml:space="preserve">, ce fichier est composé d’une classe qui contient l’application. </w:t>
-      </w:r>
-    </w:p>
-    <w:p>
-      <w:r>
-        <w:t>Cette classe contient un</w:t>
-      </w:r>
-      <w:r>
-        <w:t xml:space="preserve"> bouton pour charger une image et un bouton pour prédire l'image</w:t>
-      </w:r>
-      <w:r>
-        <w:t>.</w:t>
-      </w:r>
-      <w:r>
-        <w:t xml:space="preserve"> </w:t>
-      </w:r>
-      <w:r>
-        <w:t>De plus, elle contient</w:t>
-      </w:r>
-      <w:r>
-        <w:t xml:space="preserve"> une</w:t>
-      </w:r>
-      <w:r>
-        <w:t xml:space="preserve"> fonction chargement modèle, chargement image, prédiction image.</w:t>
-      </w:r>
-    </w:p>
-    <w:p>
-      <w:r>
-        <w:t xml:space="preserve">L’application ne se lance pas </w:t>
-      </w:r>
-      <w:r>
-        <w:t xml:space="preserve">car le </w:t>
-      </w:r>
-      <w:r>
-        <w:t>modèle</w:t>
-      </w:r>
-      <w:r>
-        <w:t xml:space="preserve"> à charger n’est pas reconnu.</w:t>
-      </w:r>
-    </w:p>
-    <w:p>
-      <w:r>
-        <w:t>Quand on force le lancement :</w:t>
-      </w:r>
-    </w:p>
-    <w:p>
-      <w:pPr>
-        <w:keepNext/>
+      <w:proofErr w:type="spellEnd"/>
+      <w:r>
+        <w:t xml:space="preserve"> initiale</w:t>
+      </w:r>
+      <w:r>
+        <w:t>, on obtient ceci lors d’une prédiction :</w:t>
+      </w:r>
+    </w:p>
+    <w:p>
+      <w:pPr>
+        <w:pStyle w:val="Lgende"/>
+      </w:pPr>
+    </w:p>
+    <w:p>
+      <w:pPr>
+        <w:pStyle w:val="Lgende"/>
+      </w:pPr>
+      <w:r>
+        <w:drawing>
+          <wp:anchor distT="0" distB="0" distL="114300" distR="114300" simplePos="0" relativeHeight="251751424" behindDoc="0" locked="0" layoutInCell="1" allowOverlap="1" wp14:anchorId="48E8D47D" wp14:editId="567CC240">
+            <wp:simplePos x="0" y="0"/>
+            <wp:positionH relativeFrom="margin">
+              <wp:posOffset>2590800</wp:posOffset>
+            </wp:positionH>
+            <wp:positionV relativeFrom="paragraph">
+              <wp:posOffset>8890</wp:posOffset>
+            </wp:positionV>
+            <wp:extent cx="3145790" cy="3070860"/>
+            <wp:effectExtent l="0" t="0" r="0" b="0"/>
+            <wp:wrapThrough wrapText="bothSides">
+              <wp:wrapPolygon edited="0">
+                <wp:start x="0" y="0"/>
+                <wp:lineTo x="0" y="21439"/>
+                <wp:lineTo x="21452" y="21439"/>
+                <wp:lineTo x="21452" y="0"/>
+                <wp:lineTo x="0" y="0"/>
+              </wp:wrapPolygon>
+            </wp:wrapThrough>
+            <wp:docPr id="5" name="Image 4">
+              <a:extLst xmlns:a="http://schemas.openxmlformats.org/drawingml/2006/main">
+                <a:ext uri="{FF2B5EF4-FFF2-40B4-BE49-F238E27FC236}">
+                  <a16:creationId xmlns:a16="http://schemas.microsoft.com/office/drawing/2014/main" id="{DA4C8542-E0BC-864D-A515-E8290881EF55}"/>
+                </a:ext>
+              </a:extLst>
+            </wp:docPr>
+            <wp:cNvGraphicFramePr>
+              <a:graphicFrameLocks xmlns:a="http://schemas.openxmlformats.org/drawingml/2006/main" noChangeAspect="1"/>
+            </wp:cNvGraphicFramePr>
+            <a:graphic xmlns:a="http://schemas.openxmlformats.org/drawingml/2006/main">
+              <a:graphicData uri="http://schemas.openxmlformats.org/drawingml/2006/picture">
+                <pic:pic xmlns:pic="http://schemas.openxmlformats.org/drawingml/2006/picture">
+                  <pic:nvPicPr>
+                    <pic:cNvPr id="5" name="Image 4">
+                      <a:extLst>
+                        <a:ext uri="{FF2B5EF4-FFF2-40B4-BE49-F238E27FC236}">
+                          <a16:creationId xmlns:a16="http://schemas.microsoft.com/office/drawing/2014/main" id="{DA4C8542-E0BC-864D-A515-E8290881EF55}"/>
+                        </a:ext>
+                      </a:extLst>
+                    </pic:cNvPr>
+                    <pic:cNvPicPr>
+                      <a:picLocks noChangeAspect="1"/>
+                    </pic:cNvPicPr>
+                  </pic:nvPicPr>
+                  <pic:blipFill>
+                    <a:blip r:embed="rId11">
+                      <a:extLst>
+                        <a:ext uri="{28A0092B-C50C-407E-A947-70E740481C1C}">
+                          <a14:useLocalDpi xmlns:a14="http://schemas.microsoft.com/office/drawing/2010/main" val="0"/>
+                        </a:ext>
+                      </a:extLst>
+                    </a:blip>
+                    <a:stretch>
+                      <a:fillRect/>
+                    </a:stretch>
+                  </pic:blipFill>
+                  <pic:spPr>
+                    <a:xfrm>
+                      <a:off x="0" y="0"/>
+                      <a:ext cx="3145790" cy="3070860"/>
+                    </a:xfrm>
+                    <a:prstGeom prst="rect">
+                      <a:avLst/>
+                    </a:prstGeom>
+                  </pic:spPr>
+                </pic:pic>
+              </a:graphicData>
+            </a:graphic>
+            <wp14:sizeRelH relativeFrom="page">
+              <wp14:pctWidth>0</wp14:pctWidth>
+            </wp14:sizeRelH>
+            <wp14:sizeRelV relativeFrom="page">
+              <wp14:pctHeight>0</wp14:pctHeight>
+            </wp14:sizeRelV>
+          </wp:anchor>
+        </w:drawing>
+      </w:r>
+    </w:p>
+    <w:p>
+      <w:pPr>
+        <w:pStyle w:val="Lgende"/>
+      </w:pPr>
+    </w:p>
+    <w:p>
+      <w:pPr>
+        <w:pStyle w:val="Lgende"/>
       </w:pPr>
       <w:r>
         <w:rPr>
           <w:noProof/>
         </w:rPr>
         <w:drawing>
-          <wp:inline distT="0" distB="0" distL="0" distR="0" wp14:anchorId="76DDAA4B" wp14:editId="30DAE5E6">
+          <wp:anchor distT="0" distB="0" distL="114300" distR="114300" simplePos="0" relativeHeight="251752448" behindDoc="0" locked="0" layoutInCell="1" allowOverlap="1" wp14:anchorId="5394F509" wp14:editId="023B1CFE">
+            <wp:simplePos x="0" y="0"/>
+            <wp:positionH relativeFrom="column">
+              <wp:posOffset>-635</wp:posOffset>
+            </wp:positionH>
+            <wp:positionV relativeFrom="paragraph">
+              <wp:posOffset>3175</wp:posOffset>
+            </wp:positionV>
             <wp:extent cx="1276416" cy="1390721"/>
             <wp:effectExtent l="0" t="0" r="0" b="0"/>
+            <wp:wrapThrough wrapText="bothSides">
+              <wp:wrapPolygon edited="0">
+                <wp:start x="0" y="0"/>
+                <wp:lineTo x="0" y="21304"/>
+                <wp:lineTo x="21278" y="21304"/>
+                <wp:lineTo x="21278" y="0"/>
+                <wp:lineTo x="0" y="0"/>
+              </wp:wrapPolygon>
+            </wp:wrapThrough>
             <wp:docPr id="185496389" name="Image 1" descr="Une image contenant texte, capture d’écran, Police&#10;&#10;Description générée automatiquement"/>
             <wp:cNvGraphicFramePr>
               <a:graphicFrameLocks xmlns:a="http://schemas.openxmlformats.org/drawingml/2006/main" noChangeAspect="1"/>
@@ -7261,7 +7365,13 @@
                     <pic:cNvPicPr/>
                   </pic:nvPicPr>
                   <pic:blipFill>
-                    <a:blip r:embed="rId11"/>
+                    <a:blip r:embed="rId12">
+                      <a:extLst>
+                        <a:ext uri="{28A0092B-C50C-407E-A947-70E740481C1C}">
+                          <a14:useLocalDpi xmlns:a14="http://schemas.microsoft.com/office/drawing/2010/main" val="0"/>
+                        </a:ext>
+                      </a:extLst>
+                    </a:blip>
                     <a:stretch>
                       <a:fillRect/>
                     </a:stretch>
@@ -7278,7 +7388,13 @@
                 </pic:pic>
               </a:graphicData>
             </a:graphic>
-          </wp:inline>
+            <wp14:sizeRelH relativeFrom="page">
+              <wp14:pctWidth>0</wp14:pctWidth>
+            </wp14:sizeRelH>
+            <wp14:sizeRelV relativeFrom="page">
+              <wp14:pctHeight>0</wp14:pctHeight>
+            </wp14:sizeRelV>
+          </wp:anchor>
         </w:drawing>
       </w:r>
     </w:p>
@@ -7286,6 +7402,31 @@
       <w:pPr>
         <w:pStyle w:val="Lgende"/>
       </w:pPr>
+    </w:p>
+    <w:p>
+      <w:pPr>
+        <w:pStyle w:val="Lgende"/>
+      </w:pPr>
+    </w:p>
+    <w:p>
+      <w:pPr>
+        <w:pStyle w:val="Lgende"/>
+      </w:pPr>
+    </w:p>
+    <w:p>
+      <w:pPr>
+        <w:pStyle w:val="Lgende"/>
+      </w:pPr>
+    </w:p>
+    <w:p>
+      <w:pPr>
+        <w:pStyle w:val="Lgende"/>
+      </w:pPr>
+    </w:p>
+    <w:p>
+      <w:pPr>
+        <w:pStyle w:val="Lgende"/>
+      </w:pPr>
       <w:r>
         <w:t xml:space="preserve">Figure </w:t>
       </w:r>
@@ -7314,14 +7455,259 @@
         <w:t xml:space="preserve"> : Design initial de l'application</w:t>
       </w:r>
     </w:p>
-    <w:p>
-      <w:r>
-        <w:t xml:space="preserve">Améliorations à envisager : </w:t>
-      </w:r>
-    </w:p>
-    <w:p>
-      <w:r>
-        <w:t xml:space="preserve">- Charger modèles, label encoders, </w:t>
+    <w:p/>
+    <w:p/>
+    <w:p>
+      <w:r>
+        <mc:AlternateContent>
+          <mc:Choice Requires="wps">
+            <w:drawing>
+              <wp:anchor distT="0" distB="0" distL="114300" distR="114300" simplePos="0" relativeHeight="251754496" behindDoc="0" locked="0" layoutInCell="1" allowOverlap="1" wp14:anchorId="141C336A" wp14:editId="7086ABC7">
+                <wp:simplePos x="0" y="0"/>
+                <wp:positionH relativeFrom="margin">
+                  <wp:posOffset>2537460</wp:posOffset>
+                </wp:positionH>
+                <wp:positionV relativeFrom="paragraph">
+                  <wp:posOffset>153035</wp:posOffset>
+                </wp:positionV>
+                <wp:extent cx="3482340" cy="281940"/>
+                <wp:effectExtent l="0" t="0" r="0" b="0"/>
+                <wp:wrapNone/>
+                <wp:docPr id="10" name="ZoneTexte 9">
+                  <a:extLst xmlns:a="http://schemas.openxmlformats.org/drawingml/2006/main">
+                    <a:ext uri="{FF2B5EF4-FFF2-40B4-BE49-F238E27FC236}">
+                      <a16:creationId xmlns:a16="http://schemas.microsoft.com/office/drawing/2014/main" id="{12D897FA-FF34-05B5-0F7F-D20FF5267A3C}"/>
+                    </a:ext>
+                  </a:extLst>
+                </wp:docPr>
+                <wp:cNvGraphicFramePr/>
+                <a:graphic xmlns:a="http://schemas.openxmlformats.org/drawingml/2006/main">
+                  <a:graphicData uri="http://schemas.microsoft.com/office/word/2010/wordprocessingShape">
+                    <wps:wsp>
+                      <wps:cNvSpPr txBox="1"/>
+                      <wps:spPr>
+                        <a:xfrm>
+                          <a:off x="0" y="0"/>
+                          <a:ext cx="3482340" cy="281940"/>
+                        </a:xfrm>
+                        <a:prstGeom prst="rect">
+                          <a:avLst/>
+                        </a:prstGeom>
+                        <a:noFill/>
+                      </wps:spPr>
+                      <wps:txbx>
+                        <w:txbxContent>
+                          <w:p>
+                            <w:pPr>
+                              <w:rPr>
+                                <w:rFonts w:ascii="Calibri" w:eastAsia="Calibri" w:hAnsi="Calibri"/>
+                                <w:i/>
+                                <w:iCs/>
+                                <w:color w:val="44546A"/>
+                                <w:kern w:val="24"/>
+                                <w:sz w:val="18"/>
+                                <w:szCs w:val="18"/>
+                                <w14:ligatures w14:val="none"/>
+                              </w:rPr>
+                            </w:pPr>
+                            <w:r>
+                              <w:rPr>
+                                <w:rFonts w:ascii="Calibri" w:eastAsia="Calibri" w:hAnsi="Calibri"/>
+                                <w:i/>
+                                <w:iCs/>
+                                <w:color w:val="44546A"/>
+                                <w:kern w:val="24"/>
+                                <w:sz w:val="18"/>
+                                <w:szCs w:val="18"/>
+                              </w:rPr>
+                              <w:t xml:space="preserve">Figure </w:t>
+                            </w:r>
+                            <w:r>
+                              <w:rPr>
+                                <w:rFonts w:ascii="Calibri" w:eastAsia="Calibri" w:hAnsi="Calibri"/>
+                                <w:i/>
+                                <w:iCs/>
+                                <w:color w:val="44546A"/>
+                                <w:kern w:val="24"/>
+                                <w:sz w:val="18"/>
+                                <w:szCs w:val="18"/>
+                              </w:rPr>
+                              <w:t>8</w:t>
+                            </w:r>
+                            <w:r>
+                              <w:rPr>
+                                <w:rFonts w:ascii="Calibri" w:eastAsia="Calibri" w:hAnsi="Calibri"/>
+                                <w:i/>
+                                <w:iCs/>
+                                <w:color w:val="44546A"/>
+                                <w:kern w:val="24"/>
+                                <w:sz w:val="18"/>
+                                <w:szCs w:val="18"/>
+                              </w:rPr>
+                              <w:t xml:space="preserve"> : Application de </w:t>
+                            </w:r>
+                            <w:proofErr w:type="spellStart"/>
+                            <w:r>
+                              <w:rPr>
+                                <w:rFonts w:ascii="Calibri" w:eastAsia="Calibri" w:hAnsi="Calibri"/>
+                                <w:i/>
+                                <w:iCs/>
+                                <w:color w:val="44546A"/>
+                                <w:kern w:val="24"/>
+                                <w:sz w:val="18"/>
+                                <w:szCs w:val="18"/>
+                              </w:rPr>
+                              <w:t>tkinter</w:t>
+                            </w:r>
+                            <w:proofErr w:type="spellEnd"/>
+                            <w:r>
+                              <w:rPr>
+                                <w:rFonts w:ascii="Calibri" w:eastAsia="Calibri" w:hAnsi="Calibri"/>
+                                <w:i/>
+                                <w:iCs/>
+                                <w:color w:val="44546A"/>
+                                <w:kern w:val="24"/>
+                                <w:sz w:val="18"/>
+                                <w:szCs w:val="18"/>
+                              </w:rPr>
+                              <w:t xml:space="preserve"> de l’ancien employé</w:t>
+                            </w:r>
+                          </w:p>
+                        </w:txbxContent>
+                      </wps:txbx>
+                      <wps:bodyPr wrap="square" rtlCol="0">
+                        <a:noAutofit/>
+                      </wps:bodyPr>
+                    </wps:wsp>
+                  </a:graphicData>
+                </a:graphic>
+                <wp14:sizeRelH relativeFrom="margin">
+                  <wp14:pctWidth>0</wp14:pctWidth>
+                </wp14:sizeRelH>
+                <wp14:sizeRelV relativeFrom="margin">
+                  <wp14:pctHeight>0</wp14:pctHeight>
+                </wp14:sizeRelV>
+              </wp:anchor>
+            </w:drawing>
+          </mc:Choice>
+          <mc:Fallback>
+            <w:pict>
+              <v:shape w14:anchorId="141C336A" id="ZoneTexte 9" o:spid="_x0000_s1044" type="#_x0000_t202" style="position:absolute;margin-left:199.8pt;margin-top:12.05pt;width:274.2pt;height:22.2pt;z-index:251754496;visibility:visible;mso-wrap-style:square;mso-width-percent:0;mso-height-percent:0;mso-wrap-distance-left:9pt;mso-wrap-distance-top:0;mso-wrap-distance-right:9pt;mso-wrap-distance-bottom:0;mso-position-horizontal:absolute;mso-position-horizontal-relative:margin;mso-position-vertical:absolute;mso-position-vertical-relative:text;mso-width-percent:0;mso-height-percent:0;mso-width-relative:margin;mso-height-relative:margin;v-text-anchor:top" o:gfxdata="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" filled="f" stroked="f">
+                <v:textbox>
+                  <w:txbxContent>
+                    <w:p>
+                      <w:pPr>
+                        <w:rPr>
+                          <w:rFonts w:ascii="Calibri" w:eastAsia="Calibri" w:hAnsi="Calibri"/>
+                          <w:i/>
+                          <w:iCs/>
+                          <w:color w:val="44546A"/>
+                          <w:kern w:val="24"/>
+                          <w:sz w:val="18"/>
+                          <w:szCs w:val="18"/>
+                          <w14:ligatures w14:val="none"/>
+                        </w:rPr>
+                      </w:pPr>
+                      <w:r>
+                        <w:rPr>
+                          <w:rFonts w:ascii="Calibri" w:eastAsia="Calibri" w:hAnsi="Calibri"/>
+                          <w:i/>
+                          <w:iCs/>
+                          <w:color w:val="44546A"/>
+                          <w:kern w:val="24"/>
+                          <w:sz w:val="18"/>
+                          <w:szCs w:val="18"/>
+                        </w:rPr>
+                        <w:t xml:space="preserve">Figure </w:t>
+                      </w:r>
+                      <w:r>
+                        <w:rPr>
+                          <w:rFonts w:ascii="Calibri" w:eastAsia="Calibri" w:hAnsi="Calibri"/>
+                          <w:i/>
+                          <w:iCs/>
+                          <w:color w:val="44546A"/>
+                          <w:kern w:val="24"/>
+                          <w:sz w:val="18"/>
+                          <w:szCs w:val="18"/>
+                        </w:rPr>
+                        <w:t>8</w:t>
+                      </w:r>
+                      <w:r>
+                        <w:rPr>
+                          <w:rFonts w:ascii="Calibri" w:eastAsia="Calibri" w:hAnsi="Calibri"/>
+                          <w:i/>
+                          <w:iCs/>
+                          <w:color w:val="44546A"/>
+                          <w:kern w:val="24"/>
+                          <w:sz w:val="18"/>
+                          <w:szCs w:val="18"/>
+                        </w:rPr>
+                        <w:t xml:space="preserve"> : Application de </w:t>
+                      </w:r>
+                      <w:proofErr w:type="spellStart"/>
+                      <w:r>
+                        <w:rPr>
+                          <w:rFonts w:ascii="Calibri" w:eastAsia="Calibri" w:hAnsi="Calibri"/>
+                          <w:i/>
+                          <w:iCs/>
+                          <w:color w:val="44546A"/>
+                          <w:kern w:val="24"/>
+                          <w:sz w:val="18"/>
+                          <w:szCs w:val="18"/>
+                        </w:rPr>
+                        <w:t>tkinter</w:t>
+                      </w:r>
+                      <w:proofErr w:type="spellEnd"/>
+                      <w:r>
+                        <w:rPr>
+                          <w:rFonts w:ascii="Calibri" w:eastAsia="Calibri" w:hAnsi="Calibri"/>
+                          <w:i/>
+                          <w:iCs/>
+                          <w:color w:val="44546A"/>
+                          <w:kern w:val="24"/>
+                          <w:sz w:val="18"/>
+                          <w:szCs w:val="18"/>
+                        </w:rPr>
+                        <w:t xml:space="preserve"> de l’ancien employé</w:t>
+                      </w:r>
+                    </w:p>
+                  </w:txbxContent>
+                </v:textbox>
+                <w10:wrap anchorx="margin"/>
+              </v:shape>
+            </w:pict>
+          </mc:Fallback>
+        </mc:AlternateContent>
+      </w:r>
+    </w:p>
+    <w:p/>
+    <w:p/>
+    <w:p>
+      <w:r>
+        <w:t>L’application fournit la probabilité d’appartenance de chaque employé, on voudrait qu’elle affiche l’employé à la plus haute probabilité.</w:t>
+      </w:r>
+    </w:p>
+    <w:p>
+      <w:r>
+        <w:rPr>
+          <w:u w:val="single"/>
+        </w:rPr>
+        <w:lastRenderedPageBreak/>
+        <w:t>Améliorations à envisager</w:t>
+      </w:r>
+      <w:r>
+        <w:t xml:space="preserve"> : </w:t>
+      </w:r>
+    </w:p>
+    <w:p>
+      <w:r>
+        <w:t>- Charge</w:t>
+      </w:r>
+      <w:r>
+        <w:t>ment des</w:t>
+      </w:r>
+      <w:r>
+        <w:t xml:space="preserve"> modèles, label encoders, </w:t>
       </w:r>
       <w:proofErr w:type="gramStart"/>
       <w:r>
@@ -7374,7 +7760,6 @@
     </w:p>
     <w:p>
       <w:r>
-        <w:lastRenderedPageBreak/>
         <w:tab/>
       </w:r>
       <w:r>
@@ -7394,13 +7779,12 @@
       </w:r>
     </w:p>
     <w:p/>
-    <w:p/>
     <w:p>
       <w:pPr>
         <w:pStyle w:val="Titre2"/>
       </w:pPr>
       <w:bookmarkStart w:id="18" w:name="_Toc157364086"/>
-      <w:bookmarkStart w:id="19" w:name="_Toc158208725"/>
+      <w:bookmarkStart w:id="19" w:name="_Toc164560763"/>
       <w:r>
         <w:t xml:space="preserve">2.2 </w:t>
       </w:r>
@@ -7468,7 +7852,7 @@
                     <pic:cNvPicPr/>
                   </pic:nvPicPr>
                   <pic:blipFill>
-                    <a:blip r:embed="rId12">
+                    <a:blip r:embed="rId13">
                       <a:extLst>
                         <a:ext uri="{28A0092B-C50C-407E-A947-70E740481C1C}">
                           <a14:useLocalDpi xmlns:a14="http://schemas.microsoft.com/office/drawing/2010/main" val="0"/>
@@ -7604,7 +7988,7 @@
           </mc:Choice>
           <mc:Fallback>
             <w:pict>
-              <v:shape w14:anchorId="010868B1" id="_x0000_s1044" type="#_x0000_t202" style="position:absolute;margin-left:16.9pt;margin-top:280.6pt;width:390.4pt;height:.05pt;z-index:251736064;visibility:visible;mso-wrap-style:square;mso-wrap-distance-left:9pt;mso-wrap-distance-top:0;mso-wrap-distance-right:9pt;mso-wrap-distance-bottom:0;mso-position-horizontal:absolute;mso-position-horizontal-relative:text;mso-position-vertical:absolute;mso-position-vertical-relative:text;v-text-anchor:top" o:gfxdata="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" stroked="f">
+              <v:shape w14:anchorId="010868B1" id="_x0000_s1045" type="#_x0000_t202" style="position:absolute;margin-left:16.9pt;margin-top:280.6pt;width:390.4pt;height:.05pt;z-index:251736064;visibility:visible;mso-wrap-style:square;mso-wrap-distance-left:9pt;mso-wrap-distance-top:0;mso-wrap-distance-right:9pt;mso-wrap-distance-bottom:0;mso-position-horizontal:absolute;mso-position-horizontal-relative:text;mso-position-vertical:absolute;mso-position-vertical-relative:text;v-text-anchor:top" o:gfxdata="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" stroked="f">
                 <v:textbox style="mso-fit-shape-to-text:t" inset="0,0,0,0">
                   <w:txbxContent>
                     <w:p>
@@ -7760,7 +8144,7 @@
           </mc:Choice>
           <mc:Fallback>
             <w:pict>
-              <v:shape w14:anchorId="73D69191" id="_x0000_s1045" type="#_x0000_t202" style="position:absolute;margin-left:7.2pt;margin-top:259.15pt;width:453.6pt;height:.05pt;z-index:251738112;visibility:visible;mso-wrap-style:square;mso-wrap-distance-left:9pt;mso-wrap-distance-top:0;mso-wrap-distance-right:9pt;mso-wrap-distance-bottom:0;mso-position-horizontal:absolute;mso-position-horizontal-relative:text;mso-position-vertical:absolute;mso-position-vertical-relative:text;v-text-anchor:top" o:gfxdata="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" stroked="f">
+              <v:shape w14:anchorId="73D69191" id="_x0000_s1046" type="#_x0000_t202" style="position:absolute;margin-left:7.2pt;margin-top:259.15pt;width:453.6pt;height:.05pt;z-index:251738112;visibility:visible;mso-wrap-style:square;mso-wrap-distance-left:9pt;mso-wrap-distance-top:0;mso-wrap-distance-right:9pt;mso-wrap-distance-bottom:0;mso-position-horizontal:absolute;mso-position-horizontal-relative:text;mso-position-vertical:absolute;mso-position-vertical-relative:text;v-text-anchor:top" o:gfxdata="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" stroked="f">
                 <v:textbox style="mso-fit-shape-to-text:t" inset="0,0,0,0">
                   <w:txbxContent>
                     <w:p>
@@ -7839,7 +8223,7 @@
                     <pic:cNvPicPr/>
                   </pic:nvPicPr>
                   <pic:blipFill>
-                    <a:blip r:embed="rId13">
+                    <a:blip r:embed="rId14">
                       <a:extLst>
                         <a:ext uri="{28A0092B-C50C-407E-A947-70E740481C1C}">
                           <a14:useLocalDpi xmlns:a14="http://schemas.microsoft.com/office/drawing/2010/main" val="0"/>
@@ -7885,6 +8269,146 @@
 <file path=word/numbering.xml><?xml version="1.0" encoding="utf-8"?>
 <w:numbering xmlns:wpc="http://schemas.microsoft.com/office/word/2010/wordprocessingCanvas" xmlns:cx="http://schemas.microsoft.com/office/drawing/2014/chartex" xmlns:cx1="http://schemas.microsoft.com/office/drawing/2015/9/8/chartex" xmlns:cx2="http://schemas.microsoft.com/office/drawing/2015/10/21/chartex" xmlns:cx3="http://schemas.microsoft.com/office/drawing/2016/5/9/chartex" xmlns:cx4="http://schemas.microsoft.com/office/drawing/2016/5/10/chartex" xmlns:cx5="http://schemas.microsoft.com/office/drawing/2016/5/11/chartex" xmlns:cx6="http://schemas.microsoft.com/office/drawing/2016/5/12/chartex" xmlns:cx7="http://schemas.microsoft.com/office/drawing/2016/5/13/chartex" xmlns:cx8="http://schemas.microsoft.com/office/drawing/2016/5/14/chartex" xmlns:mc="http://schemas.openxmlformats.org/markup-compatibility/2006" xmlns:aink="http://schemas.microsoft.com/office/drawing/2016/ink" xmlns:am3d="http://schemas.microsoft.com/office/drawing/2017/model3d" xmlns:o="urn:schemas-microsoft-com:office:office" xmlns:oel="http://schemas.microsoft.com/office/2019/extlst" xmlns:r="http://schemas.openxmlformats.org/officeDocument/2006/relationships" xmlns:m="http://schemas.openxmlformats.org/officeDocument/2006/math" xmlns:v="urn:schemas-microsoft-com:vml" xmlns:wp14="http://schemas.microsoft.com/office/word/2010/wordprocessingDrawing" xmlns:wp="http://schemas.openxmlformats.org/drawingml/2006/wordprocessingDrawing" xmlns:w10="urn:schemas-microsoft-com:office:word" xmlns:w="http://schemas.openxmlformats.org/wordprocessingml/2006/main" xmlns:w14="http://schemas.microsoft.com/office/word/2010/wordml" xmlns:w15="http://schemas.microsoft.com/office/word/2012/wordml" xmlns:w16cex="http://schemas.microsoft.com/office/word/2018/wordml/cex" xmlns:w16cid="http://schemas.microsoft.com/office/word/2016/wordml/cid" xmlns:w16="http://schemas.microsoft.com/office/word/2018/wordml" xmlns:w16sdtdh="http://schemas.microsoft.com/office/word/2020/wordml/sdtdatahash" xmlns:w16se="http://schemas.microsoft.com/office/word/2015/wordml/symex" xmlns:wpg="http://schemas.microsoft.com/office/word/2010/wordprocessingGroup" xmlns:wpi="http://schemas.microsoft.com/office/word/2010/wordprocessingInk" xmlns:wne="http://schemas.microsoft.com/office/word/2006/wordml" xmlns:wps="http://schemas.microsoft.com/office/word/2010/wordprocessingShape" mc:Ignorable="w14 w15 w16se w16cid w16 w16cex w16sdtdh wp14">
   <w:abstractNum w:abstractNumId="0" w15:restartNumberingAfterBreak="0">
+    <w:nsid w:val="32785216"/>
+    <w:multiLevelType w:val="hybridMultilevel"/>
+    <w:tmpl w:val="A57E7E0C"/>
+    <w:lvl w:ilvl="0" w:tplc="FF423BD6">
+      <w:start w:val="1"/>
+      <w:numFmt w:val="bullet"/>
+      <w:lvlText w:val="-"/>
+      <w:lvlJc w:val="left"/>
+      <w:pPr>
+        <w:tabs>
+          <w:tab w:val="num" w:pos="720"/>
+        </w:tabs>
+        <w:ind w:left="720" w:hanging="360"/>
+      </w:pPr>
+      <w:rPr>
+        <w:rFonts w:ascii="Times New Roman" w:hAnsi="Times New Roman" w:hint="default"/>
+      </w:rPr>
+    </w:lvl>
+    <w:lvl w:ilvl="1" w:tplc="03F63278" w:tentative="1">
+      <w:start w:val="1"/>
+      <w:numFmt w:val="bullet"/>
+      <w:lvlText w:val="-"/>
+      <w:lvlJc w:val="left"/>
+      <w:pPr>
+        <w:tabs>
+          <w:tab w:val="num" w:pos="1440"/>
+        </w:tabs>
+        <w:ind w:left="1440" w:hanging="360"/>
+      </w:pPr>
+      <w:rPr>
+        <w:rFonts w:ascii="Times New Roman" w:hAnsi="Times New Roman" w:hint="default"/>
+      </w:rPr>
+    </w:lvl>
+    <w:lvl w:ilvl="2" w:tplc="B29ECFB8" w:tentative="1">
+      <w:start w:val="1"/>
+      <w:numFmt w:val="bullet"/>
+      <w:lvlText w:val="-"/>
+      <w:lvlJc w:val="left"/>
+      <w:pPr>
+        <w:tabs>
+          <w:tab w:val="num" w:pos="2160"/>
+        </w:tabs>
+        <w:ind w:left="2160" w:hanging="360"/>
+      </w:pPr>
+      <w:rPr>
+        <w:rFonts w:ascii="Times New Roman" w:hAnsi="Times New Roman" w:hint="default"/>
+      </w:rPr>
+    </w:lvl>
+    <w:lvl w:ilvl="3" w:tplc="7204A686" w:tentative="1">
+      <w:start w:val="1"/>
+      <w:numFmt w:val="bullet"/>
+      <w:lvlText w:val="-"/>
+      <w:lvlJc w:val="left"/>
+      <w:pPr>
+        <w:tabs>
+          <w:tab w:val="num" w:pos="2880"/>
+        </w:tabs>
+        <w:ind w:left="2880" w:hanging="360"/>
+      </w:pPr>
+      <w:rPr>
+        <w:rFonts w:ascii="Times New Roman" w:hAnsi="Times New Roman" w:hint="default"/>
+      </w:rPr>
+    </w:lvl>
+    <w:lvl w:ilvl="4" w:tplc="D7A0D2BC" w:tentative="1">
+      <w:start w:val="1"/>
+      <w:numFmt w:val="bullet"/>
+      <w:lvlText w:val="-"/>
+      <w:lvlJc w:val="left"/>
+      <w:pPr>
+        <w:tabs>
+          <w:tab w:val="num" w:pos="3600"/>
+        </w:tabs>
+        <w:ind w:left="3600" w:hanging="360"/>
+      </w:pPr>
+      <w:rPr>
+        <w:rFonts w:ascii="Times New Roman" w:hAnsi="Times New Roman" w:hint="default"/>
+      </w:rPr>
+    </w:lvl>
+    <w:lvl w:ilvl="5" w:tplc="FBA6DA58" w:tentative="1">
+      <w:start w:val="1"/>
+      <w:numFmt w:val="bullet"/>
+      <w:lvlText w:val="-"/>
+      <w:lvlJc w:val="left"/>
+      <w:pPr>
+        <w:tabs>
+          <w:tab w:val="num" w:pos="4320"/>
+        </w:tabs>
+        <w:ind w:left="4320" w:hanging="360"/>
+      </w:pPr>
+      <w:rPr>
+        <w:rFonts w:ascii="Times New Roman" w:hAnsi="Times New Roman" w:hint="default"/>
+      </w:rPr>
+    </w:lvl>
+    <w:lvl w:ilvl="6" w:tplc="1F8A65DA" w:tentative="1">
+      <w:start w:val="1"/>
+      <w:numFmt w:val="bullet"/>
+      <w:lvlText w:val="-"/>
+      <w:lvlJc w:val="left"/>
+      <w:pPr>
+        <w:tabs>
+          <w:tab w:val="num" w:pos="5040"/>
+        </w:tabs>
+        <w:ind w:left="5040" w:hanging="360"/>
+      </w:pPr>
+      <w:rPr>
+        <w:rFonts w:ascii="Times New Roman" w:hAnsi="Times New Roman" w:hint="default"/>
+      </w:rPr>
+    </w:lvl>
+    <w:lvl w:ilvl="7" w:tplc="DAD81D22" w:tentative="1">
+      <w:start w:val="1"/>
+      <w:numFmt w:val="bullet"/>
+      <w:lvlText w:val="-"/>
+      <w:lvlJc w:val="left"/>
+      <w:pPr>
+        <w:tabs>
+          <w:tab w:val="num" w:pos="5760"/>
+        </w:tabs>
+        <w:ind w:left="5760" w:hanging="360"/>
+      </w:pPr>
+      <w:rPr>
+        <w:rFonts w:ascii="Times New Roman" w:hAnsi="Times New Roman" w:hint="default"/>
+      </w:rPr>
+    </w:lvl>
+    <w:lvl w:ilvl="8" w:tplc="0D0245D2" w:tentative="1">
+      <w:start w:val="1"/>
+      <w:numFmt w:val="bullet"/>
+      <w:lvlText w:val="-"/>
+      <w:lvlJc w:val="left"/>
+      <w:pPr>
+        <w:tabs>
+          <w:tab w:val="num" w:pos="6480"/>
+        </w:tabs>
+        <w:ind w:left="6480" w:hanging="360"/>
+      </w:pPr>
+      <w:rPr>
+        <w:rFonts w:ascii="Times New Roman" w:hAnsi="Times New Roman" w:hint="default"/>
+      </w:rPr>
+    </w:lvl>
+  </w:abstractNum>
+  <w:abstractNum w:abstractNumId="1" w15:restartNumberingAfterBreak="0">
     <w:nsid w:val="332E1DC8"/>
     <w:multiLevelType w:val="hybridMultilevel"/>
     <w:tmpl w:val="D376F260"/>
@@ -7997,7 +8521,7 @@
       </w:rPr>
     </w:lvl>
   </w:abstractNum>
-  <w:abstractNum w:abstractNumId="1" w15:restartNumberingAfterBreak="0">
+  <w:abstractNum w:abstractNumId="2" w15:restartNumberingAfterBreak="0">
     <w:nsid w:val="542D7783"/>
     <w:multiLevelType w:val="hybridMultilevel"/>
     <w:tmpl w:val="614C3A2C"/>
@@ -8110,7 +8634,7 @@
       </w:rPr>
     </w:lvl>
   </w:abstractNum>
-  <w:abstractNum w:abstractNumId="2" w15:restartNumberingAfterBreak="0">
+  <w:abstractNum w:abstractNumId="3" w15:restartNumberingAfterBreak="0">
     <w:nsid w:val="6E5452D3"/>
     <w:multiLevelType w:val="hybridMultilevel"/>
     <w:tmpl w:val="8BC22904"/>
@@ -8223,7 +8747,7 @@
       </w:rPr>
     </w:lvl>
   </w:abstractNum>
-  <w:abstractNum w:abstractNumId="3" w15:restartNumberingAfterBreak="0">
+  <w:abstractNum w:abstractNumId="4" w15:restartNumberingAfterBreak="0">
     <w:nsid w:val="713F540A"/>
     <w:multiLevelType w:val="hybridMultilevel"/>
     <w:tmpl w:val="E5A694D4"/>
@@ -8336,7 +8860,7 @@
       </w:rPr>
     </w:lvl>
   </w:abstractNum>
-  <w:abstractNum w:abstractNumId="4" w15:restartNumberingAfterBreak="0">
+  <w:abstractNum w:abstractNumId="5" w15:restartNumberingAfterBreak="0">
     <w:nsid w:val="759E7D58"/>
     <w:multiLevelType w:val="multilevel"/>
     <w:tmpl w:val="FA72AB2C"/>
@@ -8449,7 +8973,7 @@
       </w:rPr>
     </w:lvl>
   </w:abstractNum>
-  <w:abstractNum w:abstractNumId="5" w15:restartNumberingAfterBreak="0">
+  <w:abstractNum w:abstractNumId="6" w15:restartNumberingAfterBreak="0">
     <w:nsid w:val="786D4FA9"/>
     <w:multiLevelType w:val="hybridMultilevel"/>
     <w:tmpl w:val="566CC958"/>
@@ -8562,7 +9086,7 @@
       </w:rPr>
     </w:lvl>
   </w:abstractNum>
-  <w:abstractNum w:abstractNumId="6" w15:restartNumberingAfterBreak="0">
+  <w:abstractNum w:abstractNumId="7" w15:restartNumberingAfterBreak="0">
     <w:nsid w:val="7A9A3749"/>
     <w:multiLevelType w:val="multilevel"/>
     <w:tmpl w:val="64522A4C"/>
@@ -8684,24 +9208,27 @@
     </w:lvl>
   </w:abstractNum>
   <w:num w:numId="1" w16cid:durableId="987320164">
+    <w:abstractNumId w:val="7"/>
+  </w:num>
+  <w:num w:numId="2" w16cid:durableId="339623397">
+    <w:abstractNumId w:val="5"/>
+  </w:num>
+  <w:num w:numId="3" w16cid:durableId="1492477649">
+    <w:abstractNumId w:val="4"/>
+  </w:num>
+  <w:num w:numId="4" w16cid:durableId="1268659321">
+    <w:abstractNumId w:val="2"/>
+  </w:num>
+  <w:num w:numId="5" w16cid:durableId="423720720">
     <w:abstractNumId w:val="6"/>
   </w:num>
-  <w:num w:numId="2" w16cid:durableId="339623397">
-    <w:abstractNumId w:val="4"/>
-  </w:num>
-  <w:num w:numId="3" w16cid:durableId="1492477649">
+  <w:num w:numId="6" w16cid:durableId="259918743">
     <w:abstractNumId w:val="3"/>
   </w:num>
-  <w:num w:numId="4" w16cid:durableId="1268659321">
+  <w:num w:numId="7" w16cid:durableId="895355278">
     <w:abstractNumId w:val="1"/>
   </w:num>
-  <w:num w:numId="5" w16cid:durableId="423720720">
-    <w:abstractNumId w:val="5"/>
-  </w:num>
-  <w:num w:numId="6" w16cid:durableId="259918743">
-    <w:abstractNumId w:val="2"/>
-  </w:num>
-  <w:num w:numId="7" w16cid:durableId="895355278">
+  <w:num w:numId="8" w16cid:durableId="63066291">
     <w:abstractNumId w:val="0"/>
   </w:num>
 </w:numbering>

</xml_diff>